<commit_message>
Ultima bce description potentissima
</commit_message>
<xml_diff>
--- a/Seconda consegna/BCE descriptions.docx
+++ b/Seconda consegna/BCE descriptions.docx
@@ -8,6 +8,7 @@
           <w:b/>
           <w:sz w:val="28"/>
           <w:szCs w:val="28"/>
+          <w:lang w:val="en-US"/>
         </w:rPr>
       </w:pPr>
       <w:r>
@@ -15,6 +16,7 @@
           <w:b/>
           <w:sz w:val="28"/>
           <w:szCs w:val="28"/>
+          <w:lang w:val="en-US"/>
         </w:rPr>
         <w:t>Sign up and sign in</w:t>
       </w:r>
@@ -25,6 +27,7 @@
           <w:b/>
           <w:sz w:val="28"/>
           <w:szCs w:val="28"/>
+          <w:lang w:val="en-US"/>
         </w:rPr>
       </w:pPr>
     </w:p>
@@ -874,27 +877,142 @@
         </w:rPr>
         <w:t>The manager has a method to load all the user information, and the two methods to modify the mail and the tel. number: this methods will also check if the new data are valid.</w:t>
       </w:r>
+    </w:p>
+    <w:p>
+      <w:pPr>
+        <w:rPr>
+          <w:sz w:val="28"/>
+          <w:szCs w:val="28"/>
+          <w:lang w:val="en-US"/>
+        </w:rPr>
+      </w:pPr>
+    </w:p>
+    <w:p>
+      <w:pPr>
+        <w:rPr>
+          <w:sz w:val="28"/>
+          <w:szCs w:val="28"/>
+          <w:lang w:val="en-US"/>
+        </w:rPr>
+      </w:pPr>
+      <w:r>
+        <w:rPr>
+          <w:sz w:val="28"/>
+          <w:szCs w:val="28"/>
+          <w:lang w:val="en-US"/>
+        </w:rPr>
+        <w:br w:type="page"/>
+      </w:r>
+    </w:p>
+    <w:p>
+      <w:pPr>
+        <w:rPr>
+          <w:b/>
+          <w:sz w:val="28"/>
+          <w:szCs w:val="28"/>
+          <w:lang w:val="en-US"/>
+        </w:rPr>
+      </w:pPr>
+      <w:r>
+        <w:rPr>
+          <w:b/>
+          <w:sz w:val="28"/>
+          <w:szCs w:val="28"/>
+          <w:lang w:val="en-US"/>
+        </w:rPr>
+        <w:lastRenderedPageBreak/>
+        <w:t>Settings</w:t>
+      </w:r>
+    </w:p>
+    <w:p>
+      <w:pPr>
+        <w:rPr>
+          <w:sz w:val="28"/>
+          <w:szCs w:val="28"/>
+          <w:lang w:val="en-US"/>
+        </w:rPr>
+      </w:pPr>
       <w:bookmarkStart w:id="0" w:name="_GoBack"/>
-      <w:bookmarkEnd w:id="0"/>
-    </w:p>
-    <w:p>
-      <w:pPr>
-        <w:rPr>
-          <w:sz w:val="28"/>
-          <w:szCs w:val="28"/>
-          <w:lang w:val="en-US"/>
-        </w:rPr>
-      </w:pPr>
-    </w:p>
-    <w:p>
-      <w:pPr>
-        <w:rPr>
-          <w:sz w:val="28"/>
-          <w:szCs w:val="28"/>
-          <w:lang w:val="en-US"/>
-        </w:rPr>
-      </w:pPr>
-    </w:p>
+      <w:r>
+        <w:rPr>
+          <w:sz w:val="28"/>
+          <w:szCs w:val="28"/>
+          <w:lang w:val="en-US"/>
+        </w:rPr>
+        <w:t>This subsystem is used to manage the app settings.</w:t>
+      </w:r>
+    </w:p>
+    <w:p>
+      <w:pPr>
+        <w:rPr>
+          <w:sz w:val="28"/>
+          <w:szCs w:val="28"/>
+          <w:lang w:val="en-US"/>
+        </w:rPr>
+      </w:pPr>
+      <w:r>
+        <w:rPr>
+          <w:sz w:val="28"/>
+          <w:szCs w:val="28"/>
+          <w:lang w:val="en-US"/>
+        </w:rPr>
+        <w:t>The boundary is the one that permits to visualize the actual settings and modify some of them.</w:t>
+      </w:r>
+    </w:p>
+    <w:p>
+      <w:pPr>
+        <w:rPr>
+          <w:sz w:val="28"/>
+          <w:szCs w:val="28"/>
+          <w:lang w:val="en-US"/>
+        </w:rPr>
+      </w:pPr>
+      <w:r>
+        <w:rPr>
+          <w:sz w:val="28"/>
+          <w:szCs w:val="28"/>
+          <w:lang w:val="en-US"/>
+        </w:rPr>
+        <w:t xml:space="preserve">The manager has the </w:t>
+      </w:r>
+      <w:proofErr w:type="gramStart"/>
+      <w:r>
+        <w:rPr>
+          <w:sz w:val="28"/>
+          <w:szCs w:val="28"/>
+          <w:lang w:val="en-US"/>
+        </w:rPr>
+        <w:t>methods that permits</w:t>
+      </w:r>
+      <w:proofErr w:type="gramEnd"/>
+      <w:r>
+        <w:rPr>
+          <w:sz w:val="28"/>
+          <w:szCs w:val="28"/>
+          <w:lang w:val="en-US"/>
+        </w:rPr>
+        <w:t xml:space="preserve"> to change the background color of the app, to select a different language, to activate or deactivate the notifications when the app is not open. The method “</w:t>
+      </w:r>
+      <w:proofErr w:type="spellStart"/>
+      <w:r>
+        <w:rPr>
+          <w:sz w:val="28"/>
+          <w:szCs w:val="28"/>
+          <w:lang w:val="en-US"/>
+        </w:rPr>
+        <w:t>set_date</w:t>
+      </w:r>
+      <w:proofErr w:type="spellEnd"/>
+      <w:r>
+        <w:rPr>
+          <w:sz w:val="28"/>
+          <w:szCs w:val="28"/>
+          <w:lang w:val="en-US"/>
+        </w:rPr>
+        <w:t>” is used to create a filter for the past calls: the app loads from the server just the calls from that date beyond. The method “check date” is used to ensure that the selected date is a valid one.</w:t>
+      </w:r>
+    </w:p>
+    <w:bookmarkEnd w:id="0"/>
     <w:p>
       <w:pPr>
         <w:rPr>

</xml_diff>